<commit_message>
Opdateringer til use cases
</commit_message>
<xml_diff>
--- a/02 Requirement & Analysis/UC01 - Opret Bruger.docx
+++ b/02 Requirement & Analysis/UC01 - Opret Bruger.docx
@@ -11,7 +11,6 @@
           <w:szCs w:val="32"/>
         </w:rPr>
       </w:pPr>
-      <w:proofErr w:type="spellStart"/>
       <w:r>
         <w:rPr>
           <w:b/>
@@ -19,37 +18,7 @@
           <w:sz w:val="32"/>
           <w:szCs w:val="32"/>
         </w:rPr>
-        <w:t>Fully-dressed</w:t>
-      </w:r>
-      <w:proofErr w:type="spellEnd"/>
-      <w:r>
-        <w:rPr>
-          <w:b/>
-          <w:bCs/>
-          <w:sz w:val="32"/>
-          <w:szCs w:val="32"/>
-        </w:rPr>
-        <w:t xml:space="preserve"> </w:t>
-      </w:r>
-      <w:proofErr w:type="spellStart"/>
-      <w:r>
-        <w:rPr>
-          <w:b/>
-          <w:bCs/>
-          <w:sz w:val="32"/>
-          <w:szCs w:val="32"/>
-        </w:rPr>
-        <w:t>Use</w:t>
-      </w:r>
-      <w:proofErr w:type="spellEnd"/>
-      <w:r>
-        <w:rPr>
-          <w:b/>
-          <w:bCs/>
-          <w:sz w:val="32"/>
-          <w:szCs w:val="32"/>
-        </w:rPr>
-        <w:t xml:space="preserve"> Case</w:t>
+        <w:t>Fully-dressed Use Case</w:t>
       </w:r>
     </w:p>
     <w:tbl>
@@ -98,31 +67,13 @@
                 <w:rFonts w:ascii="Arial" w:hAnsi="Arial" w:cs="Arial"/>
               </w:rPr>
             </w:pPr>
-            <w:proofErr w:type="spellStart"/>
             <w:r>
               <w:rPr>
                 <w:rFonts w:ascii="Arial" w:hAnsi="Arial" w:cs="Arial"/>
                 <w:b/>
               </w:rPr>
-              <w:t>Use</w:t>
-            </w:r>
-            <w:proofErr w:type="spellEnd"/>
-            <w:r>
-              <w:rPr>
-                <w:rFonts w:ascii="Arial" w:hAnsi="Arial" w:cs="Arial"/>
-                <w:b/>
-              </w:rPr>
-              <w:t xml:space="preserve"> Case </w:t>
-            </w:r>
-            <w:proofErr w:type="spellStart"/>
-            <w:r>
-              <w:rPr>
-                <w:rFonts w:ascii="Arial" w:hAnsi="Arial" w:cs="Arial"/>
-                <w:b/>
-              </w:rPr>
-              <w:t>Section</w:t>
-            </w:r>
-            <w:proofErr w:type="spellEnd"/>
+              <w:t>Use Case Section</w:t>
+            </w:r>
           </w:p>
         </w:tc>
         <w:tc>
@@ -149,7 +100,6 @@
                 <w:rFonts w:ascii="Arial" w:hAnsi="Arial" w:cs="Arial"/>
               </w:rPr>
             </w:pPr>
-            <w:proofErr w:type="spellStart"/>
             <w:r>
               <w:rPr>
                 <w:rFonts w:ascii="Arial" w:hAnsi="Arial" w:cs="Arial"/>
@@ -157,7 +107,6 @@
               </w:rPr>
               <w:t>Comment</w:t>
             </w:r>
-            <w:proofErr w:type="spellEnd"/>
           </w:p>
         </w:tc>
       </w:tr>
@@ -188,31 +137,13 @@
                 <w:rFonts w:ascii="Arial" w:hAnsi="Arial" w:cs="Arial"/>
               </w:rPr>
             </w:pPr>
-            <w:proofErr w:type="spellStart"/>
             <w:r>
               <w:rPr>
                 <w:rFonts w:ascii="Arial" w:hAnsi="Arial" w:cs="Arial"/>
                 <w:b/>
               </w:rPr>
-              <w:t>Use</w:t>
-            </w:r>
-            <w:proofErr w:type="spellEnd"/>
-            <w:r>
-              <w:rPr>
-                <w:rFonts w:ascii="Arial" w:hAnsi="Arial" w:cs="Arial"/>
-                <w:b/>
-              </w:rPr>
-              <w:t xml:space="preserve"> Case </w:t>
-            </w:r>
-            <w:proofErr w:type="spellStart"/>
-            <w:r>
-              <w:rPr>
-                <w:rFonts w:ascii="Arial" w:hAnsi="Arial" w:cs="Arial"/>
-                <w:b/>
-              </w:rPr>
-              <w:t>Name</w:t>
-            </w:r>
-            <w:proofErr w:type="spellEnd"/>
+              <w:t>Use Case Name</w:t>
+            </w:r>
           </w:p>
         </w:tc>
         <w:tc>
@@ -242,19 +173,7 @@
               <w:rPr>
                 <w:rFonts w:ascii="Arial" w:hAnsi="Arial" w:cs="Arial"/>
               </w:rPr>
-              <w:t>UC01</w:t>
-            </w:r>
-            <w:r>
-              <w:rPr>
-                <w:rFonts w:ascii="Arial" w:hAnsi="Arial" w:cs="Arial"/>
-              </w:rPr>
-              <w:t>-App</w:t>
-            </w:r>
-            <w:r>
-              <w:rPr>
-                <w:rFonts w:ascii="Arial" w:hAnsi="Arial" w:cs="Arial"/>
-              </w:rPr>
-              <w:t xml:space="preserve"> </w:t>
+              <w:t xml:space="preserve">UC01 </w:t>
             </w:r>
             <w:r>
               <w:rPr>
@@ -292,7 +211,6 @@
                 <w:rFonts w:ascii="Arial" w:hAnsi="Arial" w:cs="Arial"/>
               </w:rPr>
             </w:pPr>
-            <w:proofErr w:type="spellStart"/>
             <w:r>
               <w:rPr>
                 <w:rFonts w:ascii="Arial" w:hAnsi="Arial" w:cs="Arial"/>
@@ -300,7 +218,6 @@
               </w:rPr>
               <w:t>Scope</w:t>
             </w:r>
-            <w:proofErr w:type="spellEnd"/>
           </w:p>
         </w:tc>
         <w:tc>
@@ -436,31 +353,13 @@
                 <w:rFonts w:ascii="Arial" w:hAnsi="Arial" w:cs="Arial"/>
               </w:rPr>
             </w:pPr>
-            <w:proofErr w:type="spellStart"/>
             <w:r>
               <w:rPr>
                 <w:rFonts w:ascii="Arial" w:hAnsi="Arial" w:cs="Arial"/>
                 <w:b/>
               </w:rPr>
-              <w:t>Primary</w:t>
-            </w:r>
-            <w:proofErr w:type="spellEnd"/>
-            <w:r>
-              <w:rPr>
-                <w:rFonts w:ascii="Arial" w:hAnsi="Arial" w:cs="Arial"/>
-                <w:b/>
-              </w:rPr>
-              <w:t xml:space="preserve"> </w:t>
-            </w:r>
-            <w:proofErr w:type="spellStart"/>
-            <w:r>
-              <w:rPr>
-                <w:rFonts w:ascii="Arial" w:hAnsi="Arial" w:cs="Arial"/>
-                <w:b/>
-              </w:rPr>
-              <w:t>Actor</w:t>
-            </w:r>
-            <w:proofErr w:type="spellEnd"/>
+              <w:t>Primary Actor</w:t>
+            </w:r>
           </w:p>
         </w:tc>
         <w:tc>
@@ -491,6 +390,12 @@
                 <w:rFonts w:ascii="Arial" w:hAnsi="Arial" w:cs="Arial"/>
               </w:rPr>
               <w:t>Patient</w:t>
+            </w:r>
+            <w:r>
+              <w:rPr>
+                <w:rFonts w:ascii="Arial" w:hAnsi="Arial" w:cs="Arial"/>
+              </w:rPr>
+              <w:t>, Behandler</w:t>
             </w:r>
           </w:p>
         </w:tc>
@@ -527,17 +432,8 @@
                 <w:rFonts w:ascii="Arial" w:hAnsi="Arial" w:cs="Arial"/>
                 <w:b/>
               </w:rPr>
-              <w:t xml:space="preserve">Stakeholders and </w:t>
-            </w:r>
-            <w:proofErr w:type="spellStart"/>
-            <w:r>
-              <w:rPr>
-                <w:rFonts w:ascii="Arial" w:hAnsi="Arial" w:cs="Arial"/>
-                <w:b/>
-              </w:rPr>
-              <w:t>Interest</w:t>
-            </w:r>
-            <w:proofErr w:type="spellEnd"/>
+              <w:t>Stakeholders and Interest</w:t>
+            </w:r>
           </w:p>
         </w:tc>
         <w:tc>
@@ -705,7 +601,6 @@
                 <w:rFonts w:ascii="Arial" w:hAnsi="Arial" w:cs="Arial"/>
               </w:rPr>
             </w:pPr>
-            <w:proofErr w:type="spellStart"/>
             <w:r>
               <w:rPr>
                 <w:rFonts w:ascii="Arial" w:hAnsi="Arial" w:cs="Arial"/>
@@ -713,7 +608,6 @@
               </w:rPr>
               <w:t>Preconditions</w:t>
             </w:r>
-            <w:proofErr w:type="spellEnd"/>
           </w:p>
         </w:tc>
         <w:tc>
@@ -780,17 +674,8 @@
                 <w:rFonts w:ascii="Arial" w:hAnsi="Arial" w:cs="Arial"/>
                 <w:b/>
               </w:rPr>
-              <w:t xml:space="preserve">Success </w:t>
-            </w:r>
-            <w:proofErr w:type="spellStart"/>
-            <w:r>
-              <w:rPr>
-                <w:rFonts w:ascii="Arial" w:hAnsi="Arial" w:cs="Arial"/>
-                <w:b/>
-              </w:rPr>
-              <w:t>Guarantee</w:t>
-            </w:r>
-            <w:proofErr w:type="spellEnd"/>
+              <w:t>Success Guarantee</w:t>
+            </w:r>
           </w:p>
         </w:tc>
         <w:tc>
@@ -1014,16 +899,8 @@
               <w:rPr>
                 <w:rFonts w:ascii="Arial" w:hAnsi="Arial" w:cs="Arial"/>
               </w:rPr>
-              <w:t xml:space="preserve"> og </w:t>
-            </w:r>
-            <w:proofErr w:type="spellStart"/>
-            <w:r>
-              <w:rPr>
-                <w:rFonts w:ascii="Arial" w:hAnsi="Arial" w:cs="Arial"/>
-              </w:rPr>
-              <w:t>email</w:t>
-            </w:r>
-            <w:proofErr w:type="spellEnd"/>
+              <w:t xml:space="preserve"> og email</w:t>
+            </w:r>
             <w:r>
               <w:rPr>
                 <w:rFonts w:ascii="Arial" w:hAnsi="Arial" w:cs="Arial"/>
@@ -1053,13 +930,7 @@
               <w:rPr>
                 <w:rFonts w:ascii="Arial" w:hAnsi="Arial" w:cs="Arial"/>
               </w:rPr>
-              <w:t>Sportsklinik</w:t>
-            </w:r>
-            <w:r>
-              <w:rPr>
-                <w:rFonts w:ascii="Arial" w:hAnsi="Arial" w:cs="Arial"/>
-              </w:rPr>
-              <w:t xml:space="preserve"> tjekker patientregisteret</w:t>
+              <w:t>Sportsklinik tjekker patientregisteret</w:t>
             </w:r>
             <w:r>
               <w:rPr>
@@ -1091,14 +962,12 @@
               </w:rPr>
               <w:t xml:space="preserve">nne </w:t>
             </w:r>
-            <w:proofErr w:type="spellStart"/>
             <w:r>
               <w:rPr>
                 <w:rFonts w:ascii="Arial" w:hAnsi="Arial" w:cs="Arial"/>
               </w:rPr>
               <w:t>email</w:t>
             </w:r>
-            <w:proofErr w:type="spellEnd"/>
             <w:r>
               <w:rPr>
                 <w:rFonts w:ascii="Arial" w:hAnsi="Arial" w:cs="Arial"/>
@@ -1128,27 +997,7 @@
               <w:rPr>
                 <w:rFonts w:ascii="Arial" w:hAnsi="Arial" w:cs="Arial"/>
               </w:rPr>
-              <w:t>Sportsklinik</w:t>
-            </w:r>
-            <w:r>
-              <w:rPr>
-                <w:rFonts w:ascii="Arial" w:hAnsi="Arial" w:cs="Arial"/>
-              </w:rPr>
-              <w:t xml:space="preserve"> accepterer </w:t>
-            </w:r>
-            <w:proofErr w:type="spellStart"/>
-            <w:r>
-              <w:rPr>
-                <w:rFonts w:ascii="Arial" w:hAnsi="Arial" w:cs="Arial"/>
-              </w:rPr>
-              <w:t>emailen</w:t>
-            </w:r>
-            <w:proofErr w:type="spellEnd"/>
-            <w:r>
-              <w:rPr>
-                <w:rFonts w:ascii="Arial" w:hAnsi="Arial" w:cs="Arial"/>
-              </w:rPr>
-              <w:t>.</w:t>
+              <w:t>Sportsklinik accepterer emailen.</w:t>
             </w:r>
           </w:p>
           <w:p>
@@ -1186,19 +1035,7 @@
               <w:rPr>
                 <w:rFonts w:ascii="Arial" w:hAnsi="Arial" w:cs="Arial"/>
               </w:rPr>
-              <w:t xml:space="preserve">Frederiksberg </w:t>
-            </w:r>
-            <w:r>
-              <w:rPr>
-                <w:rFonts w:ascii="Arial" w:hAnsi="Arial" w:cs="Arial"/>
-              </w:rPr>
-              <w:t>Sportsklinik</w:t>
-            </w:r>
-            <w:r>
-              <w:rPr>
-                <w:rFonts w:ascii="Arial" w:hAnsi="Arial" w:cs="Arial"/>
-              </w:rPr>
-              <w:t xml:space="preserve"> accepterer navnet.</w:t>
+              <w:t>Frederiksberg Sportsklinik accepterer navnet.</w:t>
             </w:r>
           </w:p>
           <w:p>
@@ -1217,13 +1054,7 @@
               <w:rPr>
                 <w:rFonts w:ascii="Arial" w:hAnsi="Arial" w:cs="Arial"/>
               </w:rPr>
-              <w:t xml:space="preserve">Frederiksberg Sportsklinik </w:t>
-            </w:r>
-            <w:r>
-              <w:rPr>
-                <w:rFonts w:ascii="Arial" w:hAnsi="Arial" w:cs="Arial"/>
-              </w:rPr>
-              <w:t>tjekker, om passwordet er gyldigt.</w:t>
+              <w:t>Frederiksberg Sportsklinik tjekker, om passwordet er gyldigt.</w:t>
             </w:r>
           </w:p>
           <w:p>
@@ -1242,13 +1073,7 @@
               <w:rPr>
                 <w:rFonts w:ascii="Arial" w:hAnsi="Arial" w:cs="Arial"/>
               </w:rPr>
-              <w:t xml:space="preserve">Frederiksberg Sportsklinik </w:t>
-            </w:r>
-            <w:r>
-              <w:rPr>
-                <w:rFonts w:ascii="Arial" w:hAnsi="Arial" w:cs="Arial"/>
-              </w:rPr>
-              <w:t>accepterer passwordet.</w:t>
+              <w:t>Frederiksberg Sportsklinik accepterer passwordet.</w:t>
             </w:r>
           </w:p>
           <w:p>
@@ -1274,13 +1099,7 @@
               <w:rPr>
                 <w:rFonts w:ascii="Arial" w:hAnsi="Arial" w:cs="Arial"/>
               </w:rPr>
-              <w:t>Sportsklinik</w:t>
-            </w:r>
-            <w:r>
-              <w:rPr>
-                <w:rFonts w:ascii="Arial" w:hAnsi="Arial" w:cs="Arial"/>
-              </w:rPr>
-              <w:t xml:space="preserve"> skaber brugeren.</w:t>
+              <w:t>Sportsklinik skaber brugeren.</w:t>
             </w:r>
           </w:p>
           <w:p>
@@ -1380,16 +1199,8 @@
               <w:rPr>
                 <w:rFonts w:ascii="Arial" w:hAnsi="Arial" w:cs="Arial"/>
               </w:rPr>
-              <w:t xml:space="preserve">Frederiksberg Sportsklinik finder en konto med den samme </w:t>
-            </w:r>
-            <w:proofErr w:type="spellStart"/>
-            <w:r>
-              <w:rPr>
-                <w:rFonts w:ascii="Arial" w:hAnsi="Arial" w:cs="Arial"/>
-              </w:rPr>
-              <w:t>email</w:t>
-            </w:r>
-            <w:proofErr w:type="spellEnd"/>
+              <w:t>Frederiksberg Sportsklinik finder en konto med den samme email</w:t>
+            </w:r>
             <w:r>
               <w:rPr>
                 <w:rFonts w:ascii="Arial" w:hAnsi="Arial" w:cs="Arial"/>
@@ -1403,28 +1214,18 @@
               <w:widowControl w:val="0"/>
               <w:numPr>
                 <w:ilvl w:val="0"/>
-                <w:numId w:val="7"/>
+                <w:numId w:val="11"/>
               </w:numPr>
             </w:pPr>
             <w:r>
-              <w:t xml:space="preserve">Frederiksberg </w:t>
-            </w:r>
-            <w:proofErr w:type="spellStart"/>
-            <w:r>
-              <w:t>Sportsklinik</w:t>
-            </w:r>
-            <w:proofErr w:type="spellEnd"/>
+              <w:t>Frederiksberg Sportsklinik</w:t>
+            </w:r>
             <w:r>
               <w:t xml:space="preserve"> </w:t>
             </w:r>
             <w:r>
-              <w:t xml:space="preserve">melder </w:t>
-            </w:r>
-            <w:proofErr w:type="spellStart"/>
-            <w:r>
-              <w:t>fejl</w:t>
-            </w:r>
-            <w:proofErr w:type="spellEnd"/>
+              <w:t>melder fejl</w:t>
+            </w:r>
           </w:p>
           <w:p>
             <w:pPr>
@@ -1432,7 +1233,7 @@
               <w:widowControl w:val="0"/>
               <w:numPr>
                 <w:ilvl w:val="0"/>
-                <w:numId w:val="7"/>
+                <w:numId w:val="11"/>
               </w:numPr>
               <w:rPr>
                 <w:lang w:val="da-DK"/>
@@ -1448,22 +1249,14 @@
               <w:rPr>
                 <w:lang w:val="da-DK"/>
               </w:rPr>
-              <w:t xml:space="preserve"> angiver en ny </w:t>
-            </w:r>
-            <w:proofErr w:type="spellStart"/>
+              <w:t xml:space="preserve"> angiver en ny e</w:t>
+            </w:r>
             <w:r>
               <w:rPr>
                 <w:lang w:val="da-DK"/>
               </w:rPr>
-              <w:t>e</w:t>
-            </w:r>
-            <w:r>
-              <w:rPr>
-                <w:lang w:val="da-DK"/>
-              </w:rPr>
               <w:t>mail</w:t>
             </w:r>
-            <w:proofErr w:type="spellEnd"/>
           </w:p>
           <w:p>
             <w:pPr>
@@ -1471,7 +1264,7 @@
               <w:widowControl w:val="0"/>
               <w:numPr>
                 <w:ilvl w:val="0"/>
-                <w:numId w:val="7"/>
+                <w:numId w:val="11"/>
               </w:numPr>
               <w:rPr>
                 <w:lang w:val="da-DK"/>
@@ -1481,16 +1274,8 @@
               <w:rPr>
                 <w:lang w:val="da-DK"/>
               </w:rPr>
-              <w:t xml:space="preserve">Frederiksberg Sportsklinik accepterer </w:t>
-            </w:r>
-            <w:proofErr w:type="spellStart"/>
-            <w:r>
-              <w:rPr>
-                <w:lang w:val="da-DK"/>
-              </w:rPr>
-              <w:t>emailen</w:t>
-            </w:r>
-            <w:proofErr w:type="spellEnd"/>
+              <w:t>Frederiksberg Sportsklinik accepterer emailen</w:t>
+            </w:r>
           </w:p>
           <w:p>
             <w:pPr>
@@ -1498,7 +1283,7 @@
               <w:widowControl w:val="0"/>
               <w:numPr>
                 <w:ilvl w:val="0"/>
-                <w:numId w:val="7"/>
+                <w:numId w:val="11"/>
               </w:numPr>
               <w:rPr>
                 <w:lang w:val="da-DK"/>
@@ -1544,13 +1329,7 @@
               <w:rPr>
                 <w:rFonts w:ascii="Arial" w:hAnsi="Arial" w:cs="Arial"/>
               </w:rPr>
-              <w:t xml:space="preserve">Frederiksberg Sportsklinik </w:t>
-            </w:r>
-            <w:r>
-              <w:rPr>
-                <w:rFonts w:ascii="Arial" w:hAnsi="Arial" w:cs="Arial"/>
-              </w:rPr>
-              <w:t>afviser navnet</w:t>
+              <w:t>Frederiksberg Sportsklinik afviser navnet</w:t>
             </w:r>
             <w:r>
               <w:rPr>
@@ -1565,7 +1344,7 @@
               <w:widowControl w:val="0"/>
               <w:numPr>
                 <w:ilvl w:val="0"/>
-                <w:numId w:val="9"/>
+                <w:numId w:val="12"/>
               </w:numPr>
               <w:rPr>
                 <w:lang w:val="da-DK"/>
@@ -1584,7 +1363,7 @@
               <w:widowControl w:val="0"/>
               <w:numPr>
                 <w:ilvl w:val="0"/>
-                <w:numId w:val="9"/>
+                <w:numId w:val="12"/>
               </w:numPr>
               <w:rPr>
                 <w:lang w:val="da-DK"/>
@@ -1603,32 +1382,11 @@
               <w:widowControl w:val="0"/>
               <w:numPr>
                 <w:ilvl w:val="0"/>
-                <w:numId w:val="9"/>
+                <w:numId w:val="12"/>
               </w:numPr>
             </w:pPr>
-            <w:proofErr w:type="spellStart"/>
-            <w:r>
-              <w:t>Fortsæt</w:t>
-            </w:r>
-            <w:proofErr w:type="spellEnd"/>
-            <w:r>
-              <w:t xml:space="preserve"> </w:t>
-            </w:r>
-            <w:proofErr w:type="spellStart"/>
-            <w:r>
-              <w:t>fra</w:t>
-            </w:r>
-            <w:proofErr w:type="spellEnd"/>
-            <w:r>
-              <w:t xml:space="preserve"> </w:t>
-            </w:r>
-            <w:proofErr w:type="spellStart"/>
-            <w:r>
-              <w:t>trin</w:t>
-            </w:r>
-            <w:proofErr w:type="spellEnd"/>
-            <w:r>
-              <w:t xml:space="preserve"> 8</w:t>
+            <w:r>
+              <w:t>Fortsæt fra trin 8</w:t>
             </w:r>
           </w:p>
           <w:p>
@@ -1659,13 +1417,7 @@
               <w:rPr>
                 <w:rFonts w:ascii="Arial" w:hAnsi="Arial" w:cs="Arial"/>
               </w:rPr>
-              <w:t xml:space="preserve">Frederiksberg Sportsklinik afviser </w:t>
-            </w:r>
-            <w:r>
-              <w:rPr>
-                <w:rFonts w:ascii="Arial" w:hAnsi="Arial" w:cs="Arial"/>
-              </w:rPr>
-              <w:t>passwordet</w:t>
+              <w:t>Frederiksberg Sportsklinik afviser passwordet</w:t>
             </w:r>
             <w:r>
               <w:rPr>
@@ -1680,7 +1432,7 @@
               <w:widowControl w:val="0"/>
               <w:numPr>
                 <w:ilvl w:val="0"/>
-                <w:numId w:val="10"/>
+                <w:numId w:val="13"/>
               </w:numPr>
               <w:rPr>
                 <w:lang w:val="da-DK"/>
@@ -1690,13 +1442,7 @@
               <w:rPr>
                 <w:lang w:val="da-DK"/>
               </w:rPr>
-              <w:t xml:space="preserve">Patient angiver et nyt </w:t>
-            </w:r>
-            <w:r>
-              <w:rPr>
-                <w:lang w:val="da-DK"/>
-              </w:rPr>
-              <w:t>password</w:t>
+              <w:t>Patient angiver et nyt password</w:t>
             </w:r>
           </w:p>
           <w:p>
@@ -1705,7 +1451,7 @@
               <w:widowControl w:val="0"/>
               <w:numPr>
                 <w:ilvl w:val="0"/>
-                <w:numId w:val="10"/>
+                <w:numId w:val="13"/>
               </w:numPr>
               <w:rPr>
                 <w:lang w:val="da-DK"/>
@@ -1715,13 +1461,7 @@
               <w:rPr>
                 <w:lang w:val="da-DK"/>
               </w:rPr>
-              <w:t xml:space="preserve">Frederiksberg Sportsklinik accepterer </w:t>
-            </w:r>
-            <w:r>
-              <w:rPr>
-                <w:lang w:val="da-DK"/>
-              </w:rPr>
-              <w:t>passwordet</w:t>
+              <w:t>Frederiksberg Sportsklinik accepterer passwordet</w:t>
             </w:r>
           </w:p>
           <w:p>
@@ -1730,35 +1470,11 @@
               <w:widowControl w:val="0"/>
               <w:numPr>
                 <w:ilvl w:val="0"/>
-                <w:numId w:val="10"/>
+                <w:numId w:val="13"/>
               </w:numPr>
             </w:pPr>
-            <w:proofErr w:type="spellStart"/>
-            <w:r>
-              <w:t>Fortsæt</w:t>
-            </w:r>
-            <w:proofErr w:type="spellEnd"/>
-            <w:r>
-              <w:t xml:space="preserve"> </w:t>
-            </w:r>
-            <w:proofErr w:type="spellStart"/>
-            <w:r>
-              <w:t>fra</w:t>
-            </w:r>
-            <w:proofErr w:type="spellEnd"/>
-            <w:r>
-              <w:t xml:space="preserve"> </w:t>
-            </w:r>
-            <w:proofErr w:type="spellStart"/>
-            <w:r>
-              <w:t>trin</w:t>
-            </w:r>
-            <w:proofErr w:type="spellEnd"/>
-            <w:r>
-              <w:t xml:space="preserve"> </w:t>
-            </w:r>
-            <w:r>
-              <w:t>10</w:t>
+            <w:r>
+              <w:t>Fortsæt fra trin 10</w:t>
             </w:r>
           </w:p>
           <w:p>
@@ -1809,17 +1525,8 @@
                 <w:rFonts w:ascii="Arial" w:hAnsi="Arial" w:cs="Arial"/>
                 <w:b/>
               </w:rPr>
-              <w:t xml:space="preserve">Special </w:t>
-            </w:r>
-            <w:proofErr w:type="spellStart"/>
-            <w:r>
-              <w:rPr>
-                <w:rFonts w:ascii="Arial" w:hAnsi="Arial" w:cs="Arial"/>
-                <w:b/>
-              </w:rPr>
-              <w:t>Requirements</w:t>
-            </w:r>
-            <w:proofErr w:type="spellEnd"/>
+              <w:t>Special Requirements</w:t>
+            </w:r>
           </w:p>
         </w:tc>
         <w:tc>
@@ -1949,31 +1656,13 @@
                 <w:rFonts w:ascii="Arial" w:hAnsi="Arial" w:cs="Arial"/>
               </w:rPr>
             </w:pPr>
-            <w:proofErr w:type="spellStart"/>
             <w:r>
               <w:rPr>
                 <w:rFonts w:ascii="Arial" w:hAnsi="Arial" w:cs="Arial"/>
                 <w:b/>
               </w:rPr>
-              <w:t>Frequency</w:t>
-            </w:r>
-            <w:proofErr w:type="spellEnd"/>
-            <w:r>
-              <w:rPr>
-                <w:rFonts w:ascii="Arial" w:hAnsi="Arial" w:cs="Arial"/>
-                <w:b/>
-              </w:rPr>
-              <w:t xml:space="preserve"> of </w:t>
-            </w:r>
-            <w:proofErr w:type="spellStart"/>
-            <w:r>
-              <w:rPr>
-                <w:rFonts w:ascii="Arial" w:hAnsi="Arial" w:cs="Arial"/>
-                <w:b/>
-              </w:rPr>
-              <w:t>Occurrence</w:t>
-            </w:r>
-            <w:proofErr w:type="spellEnd"/>
+              <w:t>Frequency of Occurrence</w:t>
+            </w:r>
             <w:r>
               <w:rPr>
                 <w:rFonts w:ascii="Arial" w:hAnsi="Arial" w:cs="Arial"/>
@@ -2065,7 +1754,6 @@
                 <w:rFonts w:ascii="Arial" w:hAnsi="Arial" w:cs="Arial"/>
               </w:rPr>
             </w:pPr>
-            <w:proofErr w:type="spellStart"/>
             <w:r>
               <w:rPr>
                 <w:rFonts w:ascii="Arial" w:hAnsi="Arial" w:cs="Arial"/>
@@ -2073,7 +1761,6 @@
               </w:rPr>
               <w:t>Miscellaneous</w:t>
             </w:r>
-            <w:proofErr w:type="spellEnd"/>
           </w:p>
         </w:tc>
         <w:tc>
@@ -2729,6 +2416,95 @@
     </w:lvl>
   </w:abstractNum>
   <w:abstractNum w:abstractNumId="6" w15:restartNumberingAfterBreak="0">
+    <w:nsid w:val="25EC05A3"/>
+    <w:multiLevelType w:val="hybridMultilevel"/>
+    <w:tmpl w:val="FF8E6FF8"/>
+    <w:lvl w:ilvl="0" w:tplc="2000000F">
+      <w:start w:val="1"/>
+      <w:numFmt w:val="decimal"/>
+      <w:lvlText w:val="%1."/>
+      <w:lvlJc w:val="left"/>
+      <w:pPr>
+        <w:ind w:left="1440" w:hanging="360"/>
+      </w:pPr>
+      <w:rPr>
+        <w:rFonts w:hint="default"/>
+      </w:rPr>
+    </w:lvl>
+    <w:lvl w:ilvl="1" w:tplc="20000019" w:tentative="1">
+      <w:start w:val="1"/>
+      <w:numFmt w:val="lowerLetter"/>
+      <w:lvlText w:val="%2."/>
+      <w:lvlJc w:val="left"/>
+      <w:pPr>
+        <w:ind w:left="2160" w:hanging="360"/>
+      </w:pPr>
+    </w:lvl>
+    <w:lvl w:ilvl="2" w:tplc="2000001B" w:tentative="1">
+      <w:start w:val="1"/>
+      <w:numFmt w:val="lowerRoman"/>
+      <w:lvlText w:val="%3."/>
+      <w:lvlJc w:val="right"/>
+      <w:pPr>
+        <w:ind w:left="2880" w:hanging="180"/>
+      </w:pPr>
+    </w:lvl>
+    <w:lvl w:ilvl="3" w:tplc="2000000F" w:tentative="1">
+      <w:start w:val="1"/>
+      <w:numFmt w:val="decimal"/>
+      <w:lvlText w:val="%4."/>
+      <w:lvlJc w:val="left"/>
+      <w:pPr>
+        <w:ind w:left="3600" w:hanging="360"/>
+      </w:pPr>
+    </w:lvl>
+    <w:lvl w:ilvl="4" w:tplc="20000019" w:tentative="1">
+      <w:start w:val="1"/>
+      <w:numFmt w:val="lowerLetter"/>
+      <w:lvlText w:val="%5."/>
+      <w:lvlJc w:val="left"/>
+      <w:pPr>
+        <w:ind w:left="4320" w:hanging="360"/>
+      </w:pPr>
+    </w:lvl>
+    <w:lvl w:ilvl="5" w:tplc="2000001B" w:tentative="1">
+      <w:start w:val="1"/>
+      <w:numFmt w:val="lowerRoman"/>
+      <w:lvlText w:val="%6."/>
+      <w:lvlJc w:val="right"/>
+      <w:pPr>
+        <w:ind w:left="5040" w:hanging="180"/>
+      </w:pPr>
+    </w:lvl>
+    <w:lvl w:ilvl="6" w:tplc="2000000F" w:tentative="1">
+      <w:start w:val="1"/>
+      <w:numFmt w:val="decimal"/>
+      <w:lvlText w:val="%7."/>
+      <w:lvlJc w:val="left"/>
+      <w:pPr>
+        <w:ind w:left="5760" w:hanging="360"/>
+      </w:pPr>
+    </w:lvl>
+    <w:lvl w:ilvl="7" w:tplc="20000019" w:tentative="1">
+      <w:start w:val="1"/>
+      <w:numFmt w:val="lowerLetter"/>
+      <w:lvlText w:val="%8."/>
+      <w:lvlJc w:val="left"/>
+      <w:pPr>
+        <w:ind w:left="6480" w:hanging="360"/>
+      </w:pPr>
+    </w:lvl>
+    <w:lvl w:ilvl="8" w:tplc="2000001B" w:tentative="1">
+      <w:start w:val="1"/>
+      <w:numFmt w:val="lowerRoman"/>
+      <w:lvlText w:val="%9."/>
+      <w:lvlJc w:val="right"/>
+      <w:pPr>
+        <w:ind w:left="7200" w:hanging="180"/>
+      </w:pPr>
+    </w:lvl>
+  </w:abstractNum>
+  <w:abstractNum w:abstractNumId="7" w15:restartNumberingAfterBreak="0">
     <w:nsid w:val="4F6B003E"/>
     <w:multiLevelType w:val="multilevel"/>
     <w:tmpl w:val="DE4CB122"/>
@@ -2841,7 +2617,96 @@
       </w:rPr>
     </w:lvl>
   </w:abstractNum>
-  <w:abstractNum w:abstractNumId="7" w15:restartNumberingAfterBreak="0">
+  <w:abstractNum w:abstractNumId="8" w15:restartNumberingAfterBreak="0">
+    <w:nsid w:val="61E37DBC"/>
+    <w:multiLevelType w:val="hybridMultilevel"/>
+    <w:tmpl w:val="EE48EE34"/>
+    <w:lvl w:ilvl="0" w:tplc="2000000F">
+      <w:start w:val="1"/>
+      <w:numFmt w:val="decimal"/>
+      <w:lvlText w:val="%1."/>
+      <w:lvlJc w:val="left"/>
+      <w:pPr>
+        <w:ind w:left="1440" w:hanging="360"/>
+      </w:pPr>
+      <w:rPr>
+        <w:rFonts w:hint="default"/>
+      </w:rPr>
+    </w:lvl>
+    <w:lvl w:ilvl="1" w:tplc="20000019" w:tentative="1">
+      <w:start w:val="1"/>
+      <w:numFmt w:val="lowerLetter"/>
+      <w:lvlText w:val="%2."/>
+      <w:lvlJc w:val="left"/>
+      <w:pPr>
+        <w:ind w:left="2160" w:hanging="360"/>
+      </w:pPr>
+    </w:lvl>
+    <w:lvl w:ilvl="2" w:tplc="2000001B" w:tentative="1">
+      <w:start w:val="1"/>
+      <w:numFmt w:val="lowerRoman"/>
+      <w:lvlText w:val="%3."/>
+      <w:lvlJc w:val="right"/>
+      <w:pPr>
+        <w:ind w:left="2880" w:hanging="180"/>
+      </w:pPr>
+    </w:lvl>
+    <w:lvl w:ilvl="3" w:tplc="2000000F" w:tentative="1">
+      <w:start w:val="1"/>
+      <w:numFmt w:val="decimal"/>
+      <w:lvlText w:val="%4."/>
+      <w:lvlJc w:val="left"/>
+      <w:pPr>
+        <w:ind w:left="3600" w:hanging="360"/>
+      </w:pPr>
+    </w:lvl>
+    <w:lvl w:ilvl="4" w:tplc="20000019" w:tentative="1">
+      <w:start w:val="1"/>
+      <w:numFmt w:val="lowerLetter"/>
+      <w:lvlText w:val="%5."/>
+      <w:lvlJc w:val="left"/>
+      <w:pPr>
+        <w:ind w:left="4320" w:hanging="360"/>
+      </w:pPr>
+    </w:lvl>
+    <w:lvl w:ilvl="5" w:tplc="2000001B" w:tentative="1">
+      <w:start w:val="1"/>
+      <w:numFmt w:val="lowerRoman"/>
+      <w:lvlText w:val="%6."/>
+      <w:lvlJc w:val="right"/>
+      <w:pPr>
+        <w:ind w:left="5040" w:hanging="180"/>
+      </w:pPr>
+    </w:lvl>
+    <w:lvl w:ilvl="6" w:tplc="2000000F" w:tentative="1">
+      <w:start w:val="1"/>
+      <w:numFmt w:val="decimal"/>
+      <w:lvlText w:val="%7."/>
+      <w:lvlJc w:val="left"/>
+      <w:pPr>
+        <w:ind w:left="5760" w:hanging="360"/>
+      </w:pPr>
+    </w:lvl>
+    <w:lvl w:ilvl="7" w:tplc="20000019" w:tentative="1">
+      <w:start w:val="1"/>
+      <w:numFmt w:val="lowerLetter"/>
+      <w:lvlText w:val="%8."/>
+      <w:lvlJc w:val="left"/>
+      <w:pPr>
+        <w:ind w:left="6480" w:hanging="360"/>
+      </w:pPr>
+    </w:lvl>
+    <w:lvl w:ilvl="8" w:tplc="2000001B" w:tentative="1">
+      <w:start w:val="1"/>
+      <w:numFmt w:val="lowerRoman"/>
+      <w:lvlText w:val="%9."/>
+      <w:lvlJc w:val="right"/>
+      <w:pPr>
+        <w:ind w:left="7200" w:hanging="180"/>
+      </w:pPr>
+    </w:lvl>
+  </w:abstractNum>
+  <w:abstractNum w:abstractNumId="9" w15:restartNumberingAfterBreak="0">
     <w:nsid w:val="638E0E55"/>
     <w:multiLevelType w:val="multilevel"/>
     <w:tmpl w:val="27CE6492"/>
@@ -2990,7 +2855,7 @@
       </w:rPr>
     </w:lvl>
   </w:abstractNum>
-  <w:abstractNum w:abstractNumId="8" w15:restartNumberingAfterBreak="0">
+  <w:abstractNum w:abstractNumId="10" w15:restartNumberingAfterBreak="0">
     <w:nsid w:val="71E76ACF"/>
     <w:multiLevelType w:val="multilevel"/>
     <w:tmpl w:val="071E7792"/>
@@ -3135,7 +3000,96 @@
       </w:rPr>
     </w:lvl>
   </w:abstractNum>
-  <w:abstractNum w:abstractNumId="9" w15:restartNumberingAfterBreak="0">
+  <w:abstractNum w:abstractNumId="11" w15:restartNumberingAfterBreak="0">
+    <w:nsid w:val="7C1D46F8"/>
+    <w:multiLevelType w:val="hybridMultilevel"/>
+    <w:tmpl w:val="DA56A4A6"/>
+    <w:lvl w:ilvl="0" w:tplc="2000000F">
+      <w:start w:val="1"/>
+      <w:numFmt w:val="decimal"/>
+      <w:lvlText w:val="%1."/>
+      <w:lvlJc w:val="left"/>
+      <w:pPr>
+        <w:ind w:left="1440" w:hanging="360"/>
+      </w:pPr>
+      <w:rPr>
+        <w:rFonts w:hint="default"/>
+      </w:rPr>
+    </w:lvl>
+    <w:lvl w:ilvl="1" w:tplc="04060019" w:tentative="1">
+      <w:start w:val="1"/>
+      <w:numFmt w:val="lowerLetter"/>
+      <w:lvlText w:val="%2."/>
+      <w:lvlJc w:val="left"/>
+      <w:pPr>
+        <w:ind w:left="2160" w:hanging="360"/>
+      </w:pPr>
+    </w:lvl>
+    <w:lvl w:ilvl="2" w:tplc="0406001B" w:tentative="1">
+      <w:start w:val="1"/>
+      <w:numFmt w:val="lowerRoman"/>
+      <w:lvlText w:val="%3."/>
+      <w:lvlJc w:val="right"/>
+      <w:pPr>
+        <w:ind w:left="2880" w:hanging="180"/>
+      </w:pPr>
+    </w:lvl>
+    <w:lvl w:ilvl="3" w:tplc="0406000F" w:tentative="1">
+      <w:start w:val="1"/>
+      <w:numFmt w:val="decimal"/>
+      <w:lvlText w:val="%4."/>
+      <w:lvlJc w:val="left"/>
+      <w:pPr>
+        <w:ind w:left="3600" w:hanging="360"/>
+      </w:pPr>
+    </w:lvl>
+    <w:lvl w:ilvl="4" w:tplc="04060019" w:tentative="1">
+      <w:start w:val="1"/>
+      <w:numFmt w:val="lowerLetter"/>
+      <w:lvlText w:val="%5."/>
+      <w:lvlJc w:val="left"/>
+      <w:pPr>
+        <w:ind w:left="4320" w:hanging="360"/>
+      </w:pPr>
+    </w:lvl>
+    <w:lvl w:ilvl="5" w:tplc="0406001B" w:tentative="1">
+      <w:start w:val="1"/>
+      <w:numFmt w:val="lowerRoman"/>
+      <w:lvlText w:val="%6."/>
+      <w:lvlJc w:val="right"/>
+      <w:pPr>
+        <w:ind w:left="5040" w:hanging="180"/>
+      </w:pPr>
+    </w:lvl>
+    <w:lvl w:ilvl="6" w:tplc="0406000F" w:tentative="1">
+      <w:start w:val="1"/>
+      <w:numFmt w:val="decimal"/>
+      <w:lvlText w:val="%7."/>
+      <w:lvlJc w:val="left"/>
+      <w:pPr>
+        <w:ind w:left="5760" w:hanging="360"/>
+      </w:pPr>
+    </w:lvl>
+    <w:lvl w:ilvl="7" w:tplc="04060019" w:tentative="1">
+      <w:start w:val="1"/>
+      <w:numFmt w:val="lowerLetter"/>
+      <w:lvlText w:val="%8."/>
+      <w:lvlJc w:val="left"/>
+      <w:pPr>
+        <w:ind w:left="6480" w:hanging="360"/>
+      </w:pPr>
+    </w:lvl>
+    <w:lvl w:ilvl="8" w:tplc="0406001B" w:tentative="1">
+      <w:start w:val="1"/>
+      <w:numFmt w:val="lowerRoman"/>
+      <w:lvlText w:val="%9."/>
+      <w:lvlJc w:val="right"/>
+      <w:pPr>
+        <w:ind w:left="7200" w:hanging="180"/>
+      </w:pPr>
+    </w:lvl>
+  </w:abstractNum>
+  <w:abstractNum w:abstractNumId="12" w15:restartNumberingAfterBreak="0">
     <w:nsid w:val="7F872386"/>
     <w:multiLevelType w:val="hybridMultilevel"/>
     <w:tmpl w:val="1CC4E498"/>
@@ -3225,16 +3179,16 @@
     </w:lvl>
   </w:abstractNum>
   <w:num w:numId="1">
-    <w:abstractNumId w:val="8"/>
+    <w:abstractNumId w:val="10"/>
   </w:num>
   <w:num w:numId="2">
-    <w:abstractNumId w:val="7"/>
+    <w:abstractNumId w:val="9"/>
   </w:num>
   <w:num w:numId="3">
     <w:abstractNumId w:val="5"/>
   </w:num>
   <w:num w:numId="4">
-    <w:abstractNumId w:val="6"/>
+    <w:abstractNumId w:val="7"/>
   </w:num>
   <w:num w:numId="5">
     <w:abstractNumId w:val="0"/>
@@ -3249,10 +3203,19 @@
     <w:abstractNumId w:val="2"/>
   </w:num>
   <w:num w:numId="9">
-    <w:abstractNumId w:val="9"/>
+    <w:abstractNumId w:val="12"/>
   </w:num>
   <w:num w:numId="10">
     <w:abstractNumId w:val="1"/>
+  </w:num>
+  <w:num w:numId="11">
+    <w:abstractNumId w:val="11"/>
+  </w:num>
+  <w:num w:numId="12">
+    <w:abstractNumId w:val="8"/>
+  </w:num>
+  <w:num w:numId="13">
+    <w:abstractNumId w:val="6"/>
   </w:num>
 </w:numbering>
 </file>

</xml_diff>

<commit_message>
Ret use cases og tilføj faseplan
</commit_message>
<xml_diff>
--- a/02 Requirement & Analysis/UC01 - Opret Bruger.docx
+++ b/02 Requirement & Analysis/UC01 - Opret Bruger.docx
@@ -11,6 +11,7 @@
           <w:szCs w:val="32"/>
         </w:rPr>
       </w:pPr>
+      <w:proofErr w:type="spellStart"/>
       <w:r>
         <w:rPr>
           <w:b/>
@@ -18,7 +19,37 @@
           <w:sz w:val="32"/>
           <w:szCs w:val="32"/>
         </w:rPr>
-        <w:t>Fully-dressed Use Case</w:t>
+        <w:t>Fully-dressed</w:t>
+      </w:r>
+      <w:proofErr w:type="spellEnd"/>
+      <w:r>
+        <w:rPr>
+          <w:b/>
+          <w:bCs/>
+          <w:sz w:val="32"/>
+          <w:szCs w:val="32"/>
+        </w:rPr>
+        <w:t xml:space="preserve"> </w:t>
+      </w:r>
+      <w:proofErr w:type="spellStart"/>
+      <w:r>
+        <w:rPr>
+          <w:b/>
+          <w:bCs/>
+          <w:sz w:val="32"/>
+          <w:szCs w:val="32"/>
+        </w:rPr>
+        <w:t>Use</w:t>
+      </w:r>
+      <w:proofErr w:type="spellEnd"/>
+      <w:r>
+        <w:rPr>
+          <w:b/>
+          <w:bCs/>
+          <w:sz w:val="32"/>
+          <w:szCs w:val="32"/>
+        </w:rPr>
+        <w:t xml:space="preserve"> Case</w:t>
       </w:r>
     </w:p>
     <w:tbl>
@@ -67,13 +98,31 @@
                 <w:rFonts w:ascii="Arial" w:hAnsi="Arial" w:cs="Arial"/>
               </w:rPr>
             </w:pPr>
+            <w:proofErr w:type="spellStart"/>
             <w:r>
               <w:rPr>
                 <w:rFonts w:ascii="Arial" w:hAnsi="Arial" w:cs="Arial"/>
                 <w:b/>
               </w:rPr>
-              <w:t>Use Case Section</w:t>
-            </w:r>
+              <w:t>Use</w:t>
+            </w:r>
+            <w:proofErr w:type="spellEnd"/>
+            <w:r>
+              <w:rPr>
+                <w:rFonts w:ascii="Arial" w:hAnsi="Arial" w:cs="Arial"/>
+                <w:b/>
+              </w:rPr>
+              <w:t xml:space="preserve"> Case </w:t>
+            </w:r>
+            <w:proofErr w:type="spellStart"/>
+            <w:r>
+              <w:rPr>
+                <w:rFonts w:ascii="Arial" w:hAnsi="Arial" w:cs="Arial"/>
+                <w:b/>
+              </w:rPr>
+              <w:t>Section</w:t>
+            </w:r>
+            <w:proofErr w:type="spellEnd"/>
           </w:p>
         </w:tc>
         <w:tc>
@@ -100,6 +149,7 @@
                 <w:rFonts w:ascii="Arial" w:hAnsi="Arial" w:cs="Arial"/>
               </w:rPr>
             </w:pPr>
+            <w:proofErr w:type="spellStart"/>
             <w:r>
               <w:rPr>
                 <w:rFonts w:ascii="Arial" w:hAnsi="Arial" w:cs="Arial"/>
@@ -107,6 +157,7 @@
               </w:rPr>
               <w:t>Comment</w:t>
             </w:r>
+            <w:proofErr w:type="spellEnd"/>
           </w:p>
         </w:tc>
       </w:tr>
@@ -137,13 +188,31 @@
                 <w:rFonts w:ascii="Arial" w:hAnsi="Arial" w:cs="Arial"/>
               </w:rPr>
             </w:pPr>
+            <w:proofErr w:type="spellStart"/>
             <w:r>
               <w:rPr>
                 <w:rFonts w:ascii="Arial" w:hAnsi="Arial" w:cs="Arial"/>
                 <w:b/>
               </w:rPr>
-              <w:t>Use Case Name</w:t>
-            </w:r>
+              <w:t>Use</w:t>
+            </w:r>
+            <w:proofErr w:type="spellEnd"/>
+            <w:r>
+              <w:rPr>
+                <w:rFonts w:ascii="Arial" w:hAnsi="Arial" w:cs="Arial"/>
+                <w:b/>
+              </w:rPr>
+              <w:t xml:space="preserve"> Case </w:t>
+            </w:r>
+            <w:proofErr w:type="spellStart"/>
+            <w:r>
+              <w:rPr>
+                <w:rFonts w:ascii="Arial" w:hAnsi="Arial" w:cs="Arial"/>
+                <w:b/>
+              </w:rPr>
+              <w:t>Name</w:t>
+            </w:r>
+            <w:proofErr w:type="spellEnd"/>
           </w:p>
         </w:tc>
         <w:tc>
@@ -211,6 +280,7 @@
                 <w:rFonts w:ascii="Arial" w:hAnsi="Arial" w:cs="Arial"/>
               </w:rPr>
             </w:pPr>
+            <w:proofErr w:type="spellStart"/>
             <w:r>
               <w:rPr>
                 <w:rFonts w:ascii="Arial" w:hAnsi="Arial" w:cs="Arial"/>
@@ -218,6 +288,7 @@
               </w:rPr>
               <w:t>Scope</w:t>
             </w:r>
+            <w:proofErr w:type="spellEnd"/>
           </w:p>
         </w:tc>
         <w:tc>
@@ -353,13 +424,31 @@
                 <w:rFonts w:ascii="Arial" w:hAnsi="Arial" w:cs="Arial"/>
               </w:rPr>
             </w:pPr>
+            <w:proofErr w:type="spellStart"/>
             <w:r>
               <w:rPr>
                 <w:rFonts w:ascii="Arial" w:hAnsi="Arial" w:cs="Arial"/>
                 <w:b/>
               </w:rPr>
-              <w:t>Primary Actor</w:t>
-            </w:r>
+              <w:t>Primary</w:t>
+            </w:r>
+            <w:proofErr w:type="spellEnd"/>
+            <w:r>
+              <w:rPr>
+                <w:rFonts w:ascii="Arial" w:hAnsi="Arial" w:cs="Arial"/>
+                <w:b/>
+              </w:rPr>
+              <w:t xml:space="preserve"> </w:t>
+            </w:r>
+            <w:proofErr w:type="spellStart"/>
+            <w:r>
+              <w:rPr>
+                <w:rFonts w:ascii="Arial" w:hAnsi="Arial" w:cs="Arial"/>
+                <w:b/>
+              </w:rPr>
+              <w:t>Actor</w:t>
+            </w:r>
+            <w:proofErr w:type="spellEnd"/>
           </w:p>
         </w:tc>
         <w:tc>
@@ -390,12 +479,6 @@
                 <w:rFonts w:ascii="Arial" w:hAnsi="Arial" w:cs="Arial"/>
               </w:rPr>
               <w:t>Patient</w:t>
-            </w:r>
-            <w:r>
-              <w:rPr>
-                <w:rFonts w:ascii="Arial" w:hAnsi="Arial" w:cs="Arial"/>
-              </w:rPr>
-              <w:t>, Behandler</w:t>
             </w:r>
           </w:p>
         </w:tc>
@@ -432,8 +515,17 @@
                 <w:rFonts w:ascii="Arial" w:hAnsi="Arial" w:cs="Arial"/>
                 <w:b/>
               </w:rPr>
-              <w:t>Stakeholders and Interest</w:t>
-            </w:r>
+              <w:t xml:space="preserve">Stakeholders and </w:t>
+            </w:r>
+            <w:proofErr w:type="spellStart"/>
+            <w:r>
+              <w:rPr>
+                <w:rFonts w:ascii="Arial" w:hAnsi="Arial" w:cs="Arial"/>
+                <w:b/>
+              </w:rPr>
+              <w:t>Interest</w:t>
+            </w:r>
+            <w:proofErr w:type="spellEnd"/>
           </w:p>
         </w:tc>
         <w:tc>
@@ -601,6 +693,7 @@
                 <w:rFonts w:ascii="Arial" w:hAnsi="Arial" w:cs="Arial"/>
               </w:rPr>
             </w:pPr>
+            <w:proofErr w:type="spellStart"/>
             <w:r>
               <w:rPr>
                 <w:rFonts w:ascii="Arial" w:hAnsi="Arial" w:cs="Arial"/>
@@ -608,6 +701,7 @@
               </w:rPr>
               <w:t>Preconditions</w:t>
             </w:r>
+            <w:proofErr w:type="spellEnd"/>
           </w:p>
         </w:tc>
         <w:tc>
@@ -674,8 +768,17 @@
                 <w:rFonts w:ascii="Arial" w:hAnsi="Arial" w:cs="Arial"/>
                 <w:b/>
               </w:rPr>
-              <w:t>Success Guarantee</w:t>
-            </w:r>
+              <w:t xml:space="preserve">Success </w:t>
+            </w:r>
+            <w:proofErr w:type="spellStart"/>
+            <w:r>
+              <w:rPr>
+                <w:rFonts w:ascii="Arial" w:hAnsi="Arial" w:cs="Arial"/>
+                <w:b/>
+              </w:rPr>
+              <w:t>Guarantee</w:t>
+            </w:r>
+            <w:proofErr w:type="spellEnd"/>
           </w:p>
         </w:tc>
         <w:tc>
@@ -710,7 +813,7 @@
                 <w:color w:val="000000"/>
                 <w:lang w:eastAsia="da-DK"/>
               </w:rPr>
-              <w:t xml:space="preserve">Programmet skaber en bruger som </w:t>
+              <w:t>E</w:t>
             </w:r>
             <w:r>
               <w:rPr>
@@ -718,7 +821,7 @@
                 <w:color w:val="000000"/>
                 <w:lang w:eastAsia="da-DK"/>
               </w:rPr>
-              <w:t>patienten</w:t>
+              <w:t xml:space="preserve">n bruger </w:t>
             </w:r>
             <w:r>
               <w:rPr>
@@ -726,7 +829,39 @@
                 <w:color w:val="000000"/>
                 <w:lang w:eastAsia="da-DK"/>
               </w:rPr>
-              <w:t xml:space="preserve"> kan bruge.</w:t>
+              <w:t xml:space="preserve">bliver skabt </w:t>
+            </w:r>
+            <w:r>
+              <w:rPr>
+                <w:rFonts w:ascii="Arial" w:eastAsia="Times New Roman" w:hAnsi="Arial" w:cs="Arial"/>
+                <w:color w:val="000000"/>
+                <w:lang w:eastAsia="da-DK"/>
+              </w:rPr>
+              <w:t xml:space="preserve">som </w:t>
+            </w:r>
+            <w:r>
+              <w:rPr>
+                <w:rFonts w:ascii="Arial" w:eastAsia="Times New Roman" w:hAnsi="Arial" w:cs="Arial"/>
+                <w:color w:val="000000"/>
+                <w:lang w:eastAsia="da-DK"/>
+              </w:rPr>
+              <w:t>patienten</w:t>
+            </w:r>
+            <w:r>
+              <w:rPr>
+                <w:rFonts w:ascii="Arial" w:eastAsia="Times New Roman" w:hAnsi="Arial" w:cs="Arial"/>
+                <w:color w:val="000000"/>
+                <w:lang w:eastAsia="da-DK"/>
+              </w:rPr>
+              <w:t xml:space="preserve"> </w:t>
+            </w:r>
+            <w:r>
+              <w:rPr>
+                <w:rFonts w:ascii="Arial" w:eastAsia="Times New Roman" w:hAnsi="Arial" w:cs="Arial"/>
+                <w:color w:val="000000"/>
+                <w:lang w:eastAsia="da-DK"/>
+              </w:rPr>
+              <w:t>kan bruge.</w:t>
             </w:r>
           </w:p>
           <w:p>
@@ -899,8 +1034,16 @@
               <w:rPr>
                 <w:rFonts w:ascii="Arial" w:hAnsi="Arial" w:cs="Arial"/>
               </w:rPr>
-              <w:t xml:space="preserve"> og email</w:t>
-            </w:r>
+              <w:t xml:space="preserve"> og </w:t>
+            </w:r>
+            <w:proofErr w:type="spellStart"/>
+            <w:r>
+              <w:rPr>
+                <w:rFonts w:ascii="Arial" w:hAnsi="Arial" w:cs="Arial"/>
+              </w:rPr>
+              <w:t>email</w:t>
+            </w:r>
+            <w:proofErr w:type="spellEnd"/>
             <w:r>
               <w:rPr>
                 <w:rFonts w:ascii="Arial" w:hAnsi="Arial" w:cs="Arial"/>
@@ -962,12 +1105,14 @@
               </w:rPr>
               <w:t xml:space="preserve">nne </w:t>
             </w:r>
+            <w:proofErr w:type="spellStart"/>
             <w:r>
               <w:rPr>
                 <w:rFonts w:ascii="Arial" w:hAnsi="Arial" w:cs="Arial"/>
               </w:rPr>
               <w:t>email</w:t>
             </w:r>
+            <w:proofErr w:type="spellEnd"/>
             <w:r>
               <w:rPr>
                 <w:rFonts w:ascii="Arial" w:hAnsi="Arial" w:cs="Arial"/>
@@ -997,7 +1142,21 @@
               <w:rPr>
                 <w:rFonts w:ascii="Arial" w:hAnsi="Arial" w:cs="Arial"/>
               </w:rPr>
-              <w:t>Sportsklinik accepterer emailen.</w:t>
+              <w:t xml:space="preserve">Sportsklinik accepterer </w:t>
+            </w:r>
+            <w:proofErr w:type="spellStart"/>
+            <w:r>
+              <w:rPr>
+                <w:rFonts w:ascii="Arial" w:hAnsi="Arial" w:cs="Arial"/>
+              </w:rPr>
+              <w:t>emailen</w:t>
+            </w:r>
+            <w:proofErr w:type="spellEnd"/>
+            <w:r>
+              <w:rPr>
+                <w:rFonts w:ascii="Arial" w:hAnsi="Arial" w:cs="Arial"/>
+              </w:rPr>
+              <w:t>.</w:t>
             </w:r>
           </w:p>
           <w:p>
@@ -1199,8 +1358,16 @@
               <w:rPr>
                 <w:rFonts w:ascii="Arial" w:hAnsi="Arial" w:cs="Arial"/>
               </w:rPr>
-              <w:t>Frederiksberg Sportsklinik finder en konto med den samme email</w:t>
-            </w:r>
+              <w:t xml:space="preserve">Frederiksberg Sportsklinik finder en konto med den samme </w:t>
+            </w:r>
+            <w:proofErr w:type="spellStart"/>
+            <w:r>
+              <w:rPr>
+                <w:rFonts w:ascii="Arial" w:hAnsi="Arial" w:cs="Arial"/>
+              </w:rPr>
+              <w:t>email</w:t>
+            </w:r>
+            <w:proofErr w:type="spellEnd"/>
             <w:r>
               <w:rPr>
                 <w:rFonts w:ascii="Arial" w:hAnsi="Arial" w:cs="Arial"/>
@@ -1218,14 +1385,24 @@
               </w:numPr>
             </w:pPr>
             <w:r>
-              <w:t>Frederiksberg Sportsklinik</w:t>
-            </w:r>
+              <w:t xml:space="preserve">Frederiksberg </w:t>
+            </w:r>
+            <w:proofErr w:type="spellStart"/>
+            <w:r>
+              <w:t>Sportsklinik</w:t>
+            </w:r>
+            <w:proofErr w:type="spellEnd"/>
             <w:r>
               <w:t xml:space="preserve"> </w:t>
             </w:r>
             <w:r>
-              <w:t>melder fejl</w:t>
-            </w:r>
+              <w:t xml:space="preserve">melder </w:t>
+            </w:r>
+            <w:proofErr w:type="spellStart"/>
+            <w:r>
+              <w:t>fejl</w:t>
+            </w:r>
+            <w:proofErr w:type="spellEnd"/>
           </w:p>
           <w:p>
             <w:pPr>
@@ -1249,14 +1426,22 @@
               <w:rPr>
                 <w:lang w:val="da-DK"/>
               </w:rPr>
-              <w:t xml:space="preserve"> angiver en ny e</w:t>
-            </w:r>
+              <w:t xml:space="preserve"> angiver en ny </w:t>
+            </w:r>
+            <w:proofErr w:type="spellStart"/>
             <w:r>
               <w:rPr>
                 <w:lang w:val="da-DK"/>
               </w:rPr>
+              <w:t>e</w:t>
+            </w:r>
+            <w:r>
+              <w:rPr>
+                <w:lang w:val="da-DK"/>
+              </w:rPr>
               <w:t>mail</w:t>
             </w:r>
+            <w:proofErr w:type="spellEnd"/>
           </w:p>
           <w:p>
             <w:pPr>
@@ -1274,8 +1459,16 @@
               <w:rPr>
                 <w:lang w:val="da-DK"/>
               </w:rPr>
-              <w:t>Frederiksberg Sportsklinik accepterer emailen</w:t>
-            </w:r>
+              <w:t xml:space="preserve">Frederiksberg Sportsklinik accepterer </w:t>
+            </w:r>
+            <w:proofErr w:type="spellStart"/>
+            <w:r>
+              <w:rPr>
+                <w:lang w:val="da-DK"/>
+              </w:rPr>
+              <w:t>emailen</w:t>
+            </w:r>
+            <w:proofErr w:type="spellEnd"/>
           </w:p>
           <w:p>
             <w:pPr>
@@ -1385,8 +1578,29 @@
                 <w:numId w:val="12"/>
               </w:numPr>
             </w:pPr>
-            <w:r>
-              <w:t>Fortsæt fra trin 8</w:t>
+            <w:proofErr w:type="spellStart"/>
+            <w:r>
+              <w:t>Fortsæt</w:t>
+            </w:r>
+            <w:proofErr w:type="spellEnd"/>
+            <w:r>
+              <w:t xml:space="preserve"> </w:t>
+            </w:r>
+            <w:proofErr w:type="spellStart"/>
+            <w:r>
+              <w:t>fra</w:t>
+            </w:r>
+            <w:proofErr w:type="spellEnd"/>
+            <w:r>
+              <w:t xml:space="preserve"> </w:t>
+            </w:r>
+            <w:proofErr w:type="spellStart"/>
+            <w:r>
+              <w:t>trin</w:t>
+            </w:r>
+            <w:proofErr w:type="spellEnd"/>
+            <w:r>
+              <w:t xml:space="preserve"> 8</w:t>
             </w:r>
           </w:p>
           <w:p>
@@ -1473,8 +1687,29 @@
                 <w:numId w:val="13"/>
               </w:numPr>
             </w:pPr>
-            <w:r>
-              <w:t>Fortsæt fra trin 10</w:t>
+            <w:proofErr w:type="spellStart"/>
+            <w:r>
+              <w:t>Fortsæt</w:t>
+            </w:r>
+            <w:proofErr w:type="spellEnd"/>
+            <w:r>
+              <w:t xml:space="preserve"> </w:t>
+            </w:r>
+            <w:proofErr w:type="spellStart"/>
+            <w:r>
+              <w:t>fra</w:t>
+            </w:r>
+            <w:proofErr w:type="spellEnd"/>
+            <w:r>
+              <w:t xml:space="preserve"> </w:t>
+            </w:r>
+            <w:proofErr w:type="spellStart"/>
+            <w:r>
+              <w:t>trin</w:t>
+            </w:r>
+            <w:proofErr w:type="spellEnd"/>
+            <w:r>
+              <w:t xml:space="preserve"> 10</w:t>
             </w:r>
           </w:p>
           <w:p>
@@ -1525,8 +1760,17 @@
                 <w:rFonts w:ascii="Arial" w:hAnsi="Arial" w:cs="Arial"/>
                 <w:b/>
               </w:rPr>
-              <w:t>Special Requirements</w:t>
-            </w:r>
+              <w:t xml:space="preserve">Special </w:t>
+            </w:r>
+            <w:proofErr w:type="spellStart"/>
+            <w:r>
+              <w:rPr>
+                <w:rFonts w:ascii="Arial" w:hAnsi="Arial" w:cs="Arial"/>
+                <w:b/>
+              </w:rPr>
+              <w:t>Requirements</w:t>
+            </w:r>
+            <w:proofErr w:type="spellEnd"/>
           </w:p>
         </w:tc>
         <w:tc>
@@ -1656,13 +1900,31 @@
                 <w:rFonts w:ascii="Arial" w:hAnsi="Arial" w:cs="Arial"/>
               </w:rPr>
             </w:pPr>
+            <w:proofErr w:type="spellStart"/>
             <w:r>
               <w:rPr>
                 <w:rFonts w:ascii="Arial" w:hAnsi="Arial" w:cs="Arial"/>
                 <w:b/>
               </w:rPr>
-              <w:t>Frequency of Occurrence</w:t>
-            </w:r>
+              <w:t>Frequency</w:t>
+            </w:r>
+            <w:proofErr w:type="spellEnd"/>
+            <w:r>
+              <w:rPr>
+                <w:rFonts w:ascii="Arial" w:hAnsi="Arial" w:cs="Arial"/>
+                <w:b/>
+              </w:rPr>
+              <w:t xml:space="preserve"> of </w:t>
+            </w:r>
+            <w:proofErr w:type="spellStart"/>
+            <w:r>
+              <w:rPr>
+                <w:rFonts w:ascii="Arial" w:hAnsi="Arial" w:cs="Arial"/>
+                <w:b/>
+              </w:rPr>
+              <w:t>Occurrence</w:t>
+            </w:r>
+            <w:proofErr w:type="spellEnd"/>
             <w:r>
               <w:rPr>
                 <w:rFonts w:ascii="Arial" w:hAnsi="Arial" w:cs="Arial"/>
@@ -1754,6 +2016,7 @@
                 <w:rFonts w:ascii="Arial" w:hAnsi="Arial" w:cs="Arial"/>
               </w:rPr>
             </w:pPr>
+            <w:proofErr w:type="spellStart"/>
             <w:r>
               <w:rPr>
                 <w:rFonts w:ascii="Arial" w:hAnsi="Arial" w:cs="Arial"/>
@@ -1761,6 +2024,7 @@
               </w:rPr>
               <w:t>Miscellaneous</w:t>
             </w:r>
+            <w:proofErr w:type="spellEnd"/>
           </w:p>
         </w:tc>
         <w:tc>

</xml_diff>